<commit_message>
updated deploy to Github Pages in publish.yml
</commit_message>
<xml_diff>
--- a/posts/AboutEditor/AboutEditor.docx
+++ b/posts/AboutEditor/AboutEditor.docx
@@ -47,7 +47,7 @@
         <w:t xml:space="preserve"> </w:t>
       </w:r>
       <w:r>
-        <w:t xml:space="preserve">06:04</w:t>
+        <w:t xml:space="preserve">10:04</w:t>
       </w:r>
       <w:r>
         <w:t xml:space="preserve"> </w:t>
@@ -321,7 +321,7 @@
       </w:r>
     </w:p>
     <w:bookmarkEnd w:id="22"/>
-    <w:bookmarkStart w:id="28" w:name="エディタ仮称とは"/>
+    <w:bookmarkStart w:id="30" w:name="エディタ仮称とは"/>
     <w:p>
       <w:pPr>
         <w:pStyle w:val="Heading1"/>
@@ -575,6 +575,18 @@
               <w:t xml:space="preserve">検討者の「学派」(意見・見方)との一致で決めない</w:t>
             </w:r>
           </w:p>
+          <w:p>
+            <w:pPr>
+              <w:pStyle w:val="Compact"/>
+              <w:numPr>
+                <w:ilvl w:val="0"/>
+                <w:numId w:val="1010"/>
+              </w:numPr>
+            </w:pPr>
+            <w:r>
+              <w:t xml:space="preserve">相互に矛盾する結果の消去</w:t>
+            </w:r>
+          </w:p>
         </w:tc>
       </w:tr>
     </w:tbl>
@@ -782,7 +794,7 @@
       </w:tr>
     </w:tbl>
     <w:bookmarkEnd w:id="25"/>
-    <w:bookmarkStart w:id="27" w:name="エディタがすべきではないこと"/>
+    <w:bookmarkStart w:id="29" w:name="エディタがすべきではないこと"/>
     <w:p>
       <w:pPr>
         <w:pStyle w:val="Heading2"/>
@@ -820,6 +832,30 @@
       <w:r>
         <w:t xml:space="preserve">エディタは検討者を代替しない</w:t>
       </w:r>
+      <w:r>
+        <w:rPr>
+          <w:rStyle w:val="FootnoteReference"/>
+        </w:rPr>
+        <w:footnoteReference w:id="27"/>
+      </w:r>
+    </w:p>
+    <w:p>
+      <w:pPr>
+        <w:pStyle w:val="Compact"/>
+        <w:numPr>
+          <w:ilvl w:val="1"/>
+          <w:numId w:val="1017"/>
+        </w:numPr>
+      </w:pPr>
+      <w:r>
+        <w:t xml:space="preserve">それとも、第3査読者が必要になったときのみ許容するか=エディタが第3査読者になる</w:t>
+      </w:r>
+      <w:r>
+        <w:rPr>
+          <w:rStyle w:val="FootnoteReference"/>
+        </w:rPr>
+        <w:footnoteReference w:id="28"/>
+      </w:r>
     </w:p>
     <w:p>
       <w:pPr>
@@ -857,8 +893,8 @@
         <w:t xml:space="preserve">成果を歪めてしまう可能性、分科会に諮る方が安全</w:t>
       </w:r>
     </w:p>
-    <w:bookmarkEnd w:id="27"/>
-    <w:bookmarkEnd w:id="28"/>
+    <w:bookmarkEnd w:id="29"/>
+    <w:bookmarkEnd w:id="30"/>
     <w:sectPr/>
   </w:body>
 </w:document>
@@ -922,6 +958,50 @@
       </w:r>
       <w:r>
         <w:t xml:space="preserve">ジャーナル・エディタとの最大の相違点</w:t>
+      </w:r>
+      <w:r>
+        <w:t xml:space="preserve"> </w:t>
+      </w:r>
+    </w:p>
+  </w:footnote>
+  <w:footnote w:id="27">
+    <w:p>
+      <w:pPr>
+        <w:pStyle w:val="FootnoteText"/>
+      </w:pPr>
+      <w:r>
+        <w:rPr>
+          <w:rStyle w:val="FootnoteReference"/>
+        </w:rPr>
+        <w:footnoteRef/>
+      </w:r>
+      <w:r>
+        <w:t xml:space="preserve"> </w:t>
+      </w:r>
+      <w:r>
+        <w:t xml:space="preserve">成果検討分科会委員(研究企画委員)としてコメント・質問をすることは可</w:t>
+      </w:r>
+      <w:r>
+        <w:t xml:space="preserve"> </w:t>
+      </w:r>
+    </w:p>
+  </w:footnote>
+  <w:footnote w:id="28">
+    <w:p>
+      <w:pPr>
+        <w:pStyle w:val="FootnoteText"/>
+      </w:pPr>
+      <w:r>
+        <w:rPr>
+          <w:rStyle w:val="FootnoteReference"/>
+        </w:rPr>
+        <w:footnoteRef/>
+      </w:r>
+      <w:r>
+        <w:t xml:space="preserve"> </w:t>
+      </w:r>
+      <w:r>
+        <w:t xml:space="preserve">分科会委員として伊藤が第3査読者になった経験あり(福西座長、企画課長からの依頼)</w:t>
       </w:r>
       <w:r>
         <w:t xml:space="preserve"> </w:t>

</xml_diff>